<commit_message>
made changes to requirement file
</commit_message>
<xml_diff>
--- a/requirements.docx
+++ b/requirements.docx
@@ -7,122 +7,215 @@
         <w:rPr>
           <w:b/>
           <w:bCs/>
+          <w:sz w:val="72"/>
+          <w:szCs w:val="72"/>
+        </w:rPr>
+      </w:pPr>
+      <w:r>
+        <w:rPr>
+          <w:b/>
+          <w:bCs/>
           <w:sz w:val="52"/>
           <w:szCs w:val="52"/>
         </w:rPr>
-      </w:pPr>
-      <w:r>
+        <w:t xml:space="preserve">                         </w:t>
+      </w:r>
+      <w:r>
+        <w:rPr>
+          <w:b/>
+          <w:bCs/>
+          <w:sz w:val="72"/>
+          <w:szCs w:val="72"/>
+        </w:rPr>
+        <w:t>TALK-A-TIVE</w:t>
+      </w:r>
+    </w:p>
+    <w:p>
+      <w:pPr>
         <w:rPr>
           <w:b/>
           <w:bCs/>
           <w:sz w:val="52"/>
           <w:szCs w:val="52"/>
         </w:rPr>
-        <w:t>User Features:</w:t>
-      </w:r>
-    </w:p>
-    <w:p/>
-    <w:p>
-      <w:pPr>
-        <w:rPr>
-          <w:b/>
-          <w:bCs/>
-          <w:sz w:val="28"/>
-          <w:szCs w:val="28"/>
-        </w:rPr>
-      </w:pPr>
-      <w:r>
-        <w:rPr>
-          <w:b/>
-          <w:bCs/>
-          <w:sz w:val="28"/>
-          <w:szCs w:val="28"/>
-        </w:rPr>
-        <w:t>1. Registration:</w:t>
-      </w:r>
-    </w:p>
-    <w:p>
-      <w:r>
-        <w:t xml:space="preserve">   - Register with a username, email, and password.</w:t>
-      </w:r>
-    </w:p>
-    <w:p>
-      <w:r>
-        <w:t xml:space="preserve">   - Store encrypted user details in MongoDB.</w:t>
-      </w:r>
-    </w:p>
-    <w:p/>
-    <w:p>
-      <w:pPr>
-        <w:rPr>
-          <w:b/>
-          <w:bCs/>
-          <w:sz w:val="28"/>
-          <w:szCs w:val="28"/>
-        </w:rPr>
-      </w:pPr>
-      <w:r>
-        <w:rPr>
-          <w:b/>
-          <w:bCs/>
-          <w:sz w:val="28"/>
-          <w:szCs w:val="28"/>
-        </w:rPr>
-        <w:t>2. Real-Time Chat:</w:t>
-      </w:r>
-    </w:p>
-    <w:p>
-      <w:r>
-        <w:t xml:space="preserve">   - Utilize Socket.io for instant communication.</w:t>
-      </w:r>
-    </w:p>
-    <w:p>
-      <w:r>
-        <w:t xml:space="preserve">   - Enable private and group chat functionalities.</w:t>
-      </w:r>
-    </w:p>
-    <w:p/>
-    <w:p>
-      <w:pPr>
-        <w:rPr>
-          <w:b/>
-          <w:bCs/>
-          <w:sz w:val="28"/>
-          <w:szCs w:val="28"/>
-        </w:rPr>
-      </w:pPr>
-      <w:r>
-        <w:rPr>
-          <w:b/>
-          <w:bCs/>
-          <w:sz w:val="28"/>
-          <w:szCs w:val="28"/>
-        </w:rPr>
-        <w:t>3. User Profile:</w:t>
-      </w:r>
-    </w:p>
-    <w:p>
-      <w:r>
-        <w:t xml:space="preserve">   - Manage user profiles, including avatars and personal information.</w:t>
-      </w:r>
-    </w:p>
-    <w:p/>
-    <w:p>
-      <w:pPr>
+      </w:pPr>
+      <w:r>
         <w:rPr>
           <w:b/>
           <w:bCs/>
           <w:sz w:val="52"/>
           <w:szCs w:val="52"/>
         </w:rPr>
-      </w:pPr>
-      <w:r>
+        <w:t>Overview:</w:t>
+      </w:r>
+    </w:p>
+    <w:p>
+      <w:pPr>
+        <w:rPr>
+          <w:sz w:val="24"/>
+          <w:szCs w:val="24"/>
+        </w:rPr>
+      </w:pPr>
+      <w:r>
+        <w:rPr>
+          <w:sz w:val="24"/>
+          <w:szCs w:val="24"/>
+        </w:rPr>
+        <w:t>Talk-a-</w:t>
+      </w:r>
+      <w:proofErr w:type="spellStart"/>
+      <w:r>
+        <w:rPr>
+          <w:sz w:val="24"/>
+          <w:szCs w:val="24"/>
+        </w:rPr>
+        <w:t>Ti</w:t>
+      </w:r>
+      <w:r>
+        <w:rPr>
+          <w:sz w:val="24"/>
+          <w:szCs w:val="24"/>
+        </w:rPr>
+        <w:t>ve</w:t>
+      </w:r>
+      <w:proofErr w:type="spellEnd"/>
+      <w:r>
+        <w:rPr>
+          <w:sz w:val="24"/>
+          <w:szCs w:val="24"/>
+        </w:rPr>
+        <w:t xml:space="preserve"> is a Full Stack Chatting App. Uses Socket.io for real time communication and stores user details in encrypted format in Mongo DB Database.</w:t>
+      </w:r>
+    </w:p>
+    <w:p>
+      <w:pPr>
+        <w:rPr>
+          <w:sz w:val="24"/>
+          <w:szCs w:val="24"/>
+        </w:rPr>
+      </w:pPr>
+    </w:p>
+    <w:p>
+      <w:pPr>
         <w:rPr>
           <w:b/>
           <w:bCs/>
           <w:sz w:val="52"/>
           <w:szCs w:val="52"/>
         </w:rPr>
+      </w:pPr>
+      <w:r>
+        <w:rPr>
+          <w:b/>
+          <w:bCs/>
+          <w:sz w:val="52"/>
+          <w:szCs w:val="52"/>
+        </w:rPr>
+        <w:t>User Features:</w:t>
+      </w:r>
+    </w:p>
+    <w:p/>
+    <w:p>
+      <w:pPr>
+        <w:rPr>
+          <w:b/>
+          <w:bCs/>
+          <w:sz w:val="28"/>
+          <w:szCs w:val="28"/>
+        </w:rPr>
+      </w:pPr>
+      <w:r>
+        <w:rPr>
+          <w:b/>
+          <w:bCs/>
+          <w:sz w:val="28"/>
+          <w:szCs w:val="28"/>
+        </w:rPr>
+        <w:t>1. Registration:</w:t>
+      </w:r>
+    </w:p>
+    <w:p>
+      <w:r>
+        <w:t xml:space="preserve">   - Register with a username, email, and password.</w:t>
+      </w:r>
+    </w:p>
+    <w:p>
+      <w:r>
+        <w:t xml:space="preserve">   - Store encrypted user details in MongoDB.</w:t>
+      </w:r>
+    </w:p>
+    <w:p/>
+    <w:p>
+      <w:pPr>
+        <w:rPr>
+          <w:b/>
+          <w:bCs/>
+          <w:sz w:val="28"/>
+          <w:szCs w:val="28"/>
+        </w:rPr>
+      </w:pPr>
+      <w:r>
+        <w:rPr>
+          <w:b/>
+          <w:bCs/>
+          <w:sz w:val="28"/>
+          <w:szCs w:val="28"/>
+        </w:rPr>
+        <w:t>2. Real-Time Chat:</w:t>
+      </w:r>
+    </w:p>
+    <w:p>
+      <w:r>
+        <w:t xml:space="preserve">   - Utilize Socket.io for instant communication.</w:t>
+      </w:r>
+    </w:p>
+    <w:p>
+      <w:r>
+        <w:t xml:space="preserve">   - Enable private and group chat functionalities.</w:t>
+      </w:r>
+    </w:p>
+    <w:p/>
+    <w:p>
+      <w:pPr>
+        <w:rPr>
+          <w:b/>
+          <w:bCs/>
+          <w:sz w:val="28"/>
+          <w:szCs w:val="28"/>
+        </w:rPr>
+      </w:pPr>
+      <w:r>
+        <w:rPr>
+          <w:b/>
+          <w:bCs/>
+          <w:sz w:val="28"/>
+          <w:szCs w:val="28"/>
+        </w:rPr>
+        <w:t>3. User Profile:</w:t>
+      </w:r>
+    </w:p>
+    <w:p>
+      <w:r>
+        <w:t xml:space="preserve">   - Manage user profiles, including avatars and personal information.</w:t>
+      </w:r>
+    </w:p>
+    <w:p/>
+    <w:p>
+      <w:pPr>
+        <w:rPr>
+          <w:b/>
+          <w:bCs/>
+          <w:sz w:val="52"/>
+          <w:szCs w:val="52"/>
+        </w:rPr>
+      </w:pPr>
+      <w:r>
+        <w:rPr>
+          <w:b/>
+          <w:bCs/>
+          <w:sz w:val="52"/>
+          <w:szCs w:val="52"/>
+        </w:rPr>
         <w:t>Shared Features:</w:t>
       </w:r>
     </w:p>
@@ -193,6 +286,7 @@
           <w:sz w:val="28"/>
           <w:szCs w:val="28"/>
         </w:rPr>
+        <w:lastRenderedPageBreak/>
         <w:t>3. Security Measures:</w:t>
       </w:r>
     </w:p>
@@ -248,7 +342,6 @@
           <w:sz w:val="28"/>
           <w:szCs w:val="28"/>
         </w:rPr>
-        <w:lastRenderedPageBreak/>
         <w:t>5. Additional Considerations:</w:t>
       </w:r>
     </w:p>

</xml_diff>